<commit_message>
this is my mcq answers
</commit_message>
<xml_diff>
--- a/large_scale_programming_amar_kc/src/org/howard/edu/lsp/midterm/mcq.docx
+++ b/large_scale_programming_amar_kc/src/org/howard/edu/lsp/midterm/mcq.docx
@@ -6,12 +6,16 @@
       <w:pPr>
         <w:rPr>
           <w:rFonts w:hint="default"/>
+          <w:sz w:val="40"/>
+          <w:szCs w:val="40"/>
           <w:lang w:val="en-US"/>
         </w:rPr>
       </w:pPr>
       <w:r>
         <w:rPr>
           <w:rFonts w:hint="default"/>
+          <w:sz w:val="40"/>
+          <w:szCs w:val="40"/>
           <w:lang w:val="en-US"/>
         </w:rPr>
         <w:t>Midterm exam</w:t>
@@ -24,16 +28,18 @@
           <w:lang w:val="en-US"/>
         </w:rPr>
       </w:pPr>
-      <w:bookmarkStart w:id="0" w:name="_GoBack"/>
-      <w:bookmarkEnd w:id="0"/>
     </w:p>
     <w:p>
       <w:pPr>
         <w:rPr>
           <w:rFonts w:hint="default"/>
+          <w:sz w:val="24"/>
+          <w:szCs w:val="24"/>
           <w:lang w:val="en-US"/>
         </w:rPr>
       </w:pPr>
+      <w:bookmarkStart w:id="0" w:name="_GoBack"/>
+      <w:bookmarkEnd w:id="0"/>
     </w:p>
     <w:sectPr>
       <w:pgSz w:w="11906" w:h="16838"/>

</xml_diff>

<commit_message>
This is my MCQS
</commit_message>
<xml_diff>
--- a/large_scale_programming_amar_kc/src/org/howard/edu/lsp/midterm/mcq.docx
+++ b/large_scale_programming_amar_kc/src/org/howard/edu/lsp/midterm/mcq.docx
@@ -204,7 +204,18 @@
           <w:sz w:val="24"/>
           <w:lang w:val="en-US"/>
         </w:rPr>
-        <w:t xml:space="preserve"> Amar kc</w:t>
+        <w:t xml:space="preserve"> Amar B </w:t>
+      </w:r>
+      <w:bookmarkStart w:id="2" w:name="_GoBack"/>
+      <w:bookmarkEnd w:id="2"/>
+      <w:r>
+        <w:rPr>
+          <w:rFonts w:hint="default"/>
+          <w:b/>
+          <w:sz w:val="24"/>
+          <w:lang w:val="en-US"/>
+        </w:rPr>
+        <w:t>kc</w:t>
       </w:r>
     </w:p>
     <w:p>
@@ -4662,8 +4673,6 @@
         </w:rPr>
         <w:t>interfaces</w:t>
       </w:r>
-      <w:bookmarkStart w:id="2" w:name="_GoBack"/>
-      <w:bookmarkEnd w:id="2"/>
     </w:p>
     <w:p>
       <w:pPr>

</xml_diff>